<commit_message>
fazendo alteração para testar o diff
</commit_message>
<xml_diff>
--- a/REVIEW 2 key answers.docx
+++ b/REVIEW 2 key answers.docx
@@ -8530,16 +8530,6 @@
           <w:lang w:val="en-US"/>
         </w:rPr>
       </w:pPr>
-      <w:r>
-        <w:rPr>
-          <w:rFonts w:ascii="Arial" w:eastAsia="Arial" w:hAnsi="Arial" w:cs="Arial"/>
-          <w:b/>
-          <w:sz w:val="24"/>
-          <w:szCs w:val="24"/>
-          <w:lang w:val="en-US"/>
-        </w:rPr>
-        <w:t xml:space="preserve">OBJECT PRONOUN </w:t>
-      </w:r>
     </w:p>
     <w:p>
       <w:pPr>
@@ -8547,459 +8537,482 @@
         <w:jc w:val="both"/>
         <w:rPr>
           <w:rFonts w:ascii="Arial" w:eastAsia="Arial" w:hAnsi="Arial" w:cs="Arial"/>
-          <w:sz w:val="24"/>
-          <w:szCs w:val="24"/>
-          <w:lang w:val="en-US"/>
-        </w:rPr>
-      </w:pPr>
-      <w:r>
-        <w:rPr>
-          <w:rFonts w:ascii="Arial" w:eastAsia="Arial" w:hAnsi="Arial" w:cs="Arial"/>
-          <w:b/>
-          <w:sz w:val="24"/>
-          <w:szCs w:val="24"/>
-          <w:lang w:val="en-US"/>
-        </w:rPr>
-        <w:t xml:space="preserve">Take IT out </w:t>
-      </w:r>
-      <w:r>
-        <w:rPr>
-          <w:rFonts w:ascii="Arial" w:eastAsia="Arial" w:hAnsi="Arial" w:cs="Arial"/>
-          <w:b/>
-          <w:sz w:val="24"/>
-          <w:szCs w:val="24"/>
-          <w:lang w:val="en-US"/>
-        </w:rPr>
-        <w:t xml:space="preserve">\ </w:t>
-      </w:r>
-    </w:p>
-    <w:p>
-      <w:pPr>
-        <w:spacing w:line="360" w:lineRule="auto"/>
-        <w:jc w:val="both"/>
-        <w:rPr>
-          <w:rFonts w:ascii="Arial" w:eastAsia="Arial" w:hAnsi="Arial" w:cs="Arial"/>
-          <w:sz w:val="24"/>
-          <w:szCs w:val="24"/>
-          <w:lang w:val="en-US"/>
-        </w:rPr>
-      </w:pPr>
-      <w:r>
-        <w:rPr>
-          <w:rFonts w:ascii="Arial" w:eastAsia="Arial" w:hAnsi="Arial" w:cs="Arial"/>
-          <w:sz w:val="24"/>
-          <w:szCs w:val="24"/>
-          <w:lang w:val="en-US"/>
-        </w:rPr>
-        <w:t>Complete with the correct phrasal verb</w:t>
-      </w:r>
-      <w:r>
-        <w:rPr>
-          <w:rFonts w:ascii="Arial" w:eastAsia="Arial" w:hAnsi="Arial" w:cs="Arial"/>
-          <w:sz w:val="24"/>
-          <w:szCs w:val="24"/>
-          <w:lang w:val="en-US"/>
-        </w:rPr>
-        <w:t>.</w:t>
-      </w:r>
-      <w:r>
-        <w:rPr>
-          <w:rFonts w:ascii="Arial" w:eastAsia="Arial" w:hAnsi="Arial" w:cs="Arial"/>
-          <w:sz w:val="24"/>
-          <w:szCs w:val="24"/>
-          <w:lang w:val="en-US"/>
-        </w:rPr>
-        <w:t xml:space="preserve"> </w:t>
-      </w:r>
-      <w:r>
-        <w:rPr>
-          <w:rFonts w:ascii="Arial" w:eastAsia="Arial" w:hAnsi="Arial" w:cs="Arial"/>
-          <w:sz w:val="24"/>
-          <w:szCs w:val="24"/>
-          <w:lang w:val="en-US"/>
-        </w:rPr>
-        <w:t>(</w:t>
-      </w:r>
-      <w:r>
-        <w:rPr>
-          <w:rFonts w:ascii="Arial" w:eastAsia="Arial" w:hAnsi="Arial" w:cs="Arial"/>
-          <w:sz w:val="24"/>
-          <w:szCs w:val="24"/>
-          <w:lang w:val="en-US"/>
-        </w:rPr>
-        <w:t>hang up - put away - give away  - take out - throw out - take off - pick up - clean up</w:t>
-      </w:r>
-      <w:r>
-        <w:rPr>
-          <w:rFonts w:ascii="Arial" w:eastAsia="Arial" w:hAnsi="Arial" w:cs="Arial"/>
-          <w:sz w:val="24"/>
-          <w:szCs w:val="24"/>
-          <w:lang w:val="en-US"/>
-        </w:rPr>
-        <w:t>)</w:t>
-      </w:r>
-    </w:p>
-    <w:p>
-      <w:pPr>
-        <w:spacing w:line="360" w:lineRule="auto"/>
-        <w:jc w:val="both"/>
-        <w:rPr>
-          <w:rFonts w:ascii="Arial" w:eastAsia="Arial" w:hAnsi="Arial" w:cs="Arial"/>
-          <w:sz w:val="24"/>
-          <w:szCs w:val="24"/>
-          <w:lang w:val="en-US"/>
-        </w:rPr>
-      </w:pPr>
-      <w:r>
-        <w:rPr>
-          <w:rFonts w:ascii="Arial" w:eastAsia="Arial" w:hAnsi="Arial" w:cs="Arial"/>
-          <w:sz w:val="24"/>
-          <w:szCs w:val="24"/>
-          <w:lang w:val="en-US"/>
-        </w:rPr>
-        <w:t xml:space="preserve">a) Don't forget to _CLEAN UP  the kitchen when you finish making your sandwich. </w:t>
-      </w:r>
-      <w:r>
-        <w:rPr>
-          <w:rFonts w:ascii="Arial" w:eastAsia="Arial" w:hAnsi="Arial" w:cs="Arial"/>
-          <w:sz w:val="24"/>
-          <w:szCs w:val="24"/>
-          <w:highlight w:val="yellow"/>
-          <w:lang w:val="en-US"/>
-        </w:rPr>
-        <w:t>Organizar</w:t>
-      </w:r>
-      <w:r>
-        <w:rPr>
-          <w:rFonts w:ascii="Arial" w:eastAsia="Arial" w:hAnsi="Arial" w:cs="Arial"/>
-          <w:sz w:val="24"/>
-          <w:szCs w:val="24"/>
-          <w:lang w:val="en-US"/>
-        </w:rPr>
-        <w:t>.</w:t>
-      </w:r>
-    </w:p>
-    <w:p>
-      <w:pPr>
-        <w:spacing w:line="360" w:lineRule="auto"/>
-        <w:jc w:val="both"/>
-        <w:rPr>
-          <w:rFonts w:ascii="Arial" w:eastAsia="Arial" w:hAnsi="Arial" w:cs="Arial"/>
-          <w:sz w:val="24"/>
-          <w:szCs w:val="24"/>
-          <w:lang w:val="en-US"/>
-        </w:rPr>
-      </w:pPr>
-      <w:r>
-        <w:rPr>
-          <w:rFonts w:ascii="Arial" w:eastAsia="Arial" w:hAnsi="Arial" w:cs="Arial"/>
-          <w:sz w:val="24"/>
-          <w:szCs w:val="24"/>
-          <w:lang w:val="en-US"/>
-        </w:rPr>
-        <w:t>b) You should organize your things better.</w:t>
-      </w:r>
-      <w:r>
-        <w:rPr>
-          <w:rFonts w:ascii="Arial" w:eastAsia="Arial" w:hAnsi="Arial" w:cs="Arial"/>
-          <w:sz w:val="24"/>
-          <w:szCs w:val="24"/>
-          <w:lang w:val="en-US"/>
-        </w:rPr>
-        <w:t xml:space="preserve"> </w:t>
-      </w:r>
-      <w:r>
-        <w:rPr>
-          <w:rFonts w:ascii="Arial" w:eastAsia="Arial" w:hAnsi="Arial" w:cs="Arial"/>
-          <w:sz w:val="24"/>
-          <w:szCs w:val="24"/>
-          <w:u w:val="single"/>
-          <w:lang w:val="en-US"/>
-        </w:rPr>
-        <w:t>Put</w:t>
-      </w:r>
-      <w:r>
-        <w:rPr>
-          <w:rFonts w:ascii="Arial" w:eastAsia="Arial" w:hAnsi="Arial" w:cs="Arial"/>
-          <w:sz w:val="24"/>
-          <w:szCs w:val="24"/>
-          <w:lang w:val="en-US"/>
-        </w:rPr>
-        <w:t xml:space="preserve"> </w:t>
-      </w:r>
-      <w:r>
-        <w:rPr>
-          <w:rFonts w:ascii="Arial" w:eastAsia="Arial" w:hAnsi="Arial" w:cs="Arial"/>
-          <w:sz w:val="24"/>
-          <w:szCs w:val="24"/>
-          <w:lang w:val="en-US"/>
-        </w:rPr>
-        <w:t xml:space="preserve">  </w:t>
-      </w:r>
-      <w:r>
-        <w:rPr>
-          <w:rFonts w:ascii="Arial" w:eastAsia="Arial" w:hAnsi="Arial" w:cs="Arial"/>
-          <w:sz w:val="24"/>
-          <w:szCs w:val="24"/>
-          <w:lang w:val="en-US"/>
-        </w:rPr>
-        <w:t xml:space="preserve">your books </w:t>
-      </w:r>
-      <w:r>
-        <w:rPr>
-          <w:rFonts w:ascii="Arial" w:eastAsia="Arial" w:hAnsi="Arial" w:cs="Arial"/>
-          <w:sz w:val="24"/>
-          <w:szCs w:val="24"/>
-          <w:lang w:val="en-US"/>
-        </w:rPr>
-        <w:t xml:space="preserve"> </w:t>
-      </w:r>
-      <w:r>
-        <w:rPr>
-          <w:rFonts w:ascii="Arial" w:eastAsia="Arial" w:hAnsi="Arial" w:cs="Arial"/>
-          <w:sz w:val="24"/>
-          <w:szCs w:val="24"/>
-          <w:lang w:val="en-US"/>
-        </w:rPr>
-        <w:t>_Away</w:t>
-      </w:r>
-      <w:r>
-        <w:rPr>
-          <w:rFonts w:ascii="Arial" w:eastAsia="Arial" w:hAnsi="Arial" w:cs="Arial"/>
-          <w:sz w:val="24"/>
-          <w:szCs w:val="24"/>
-          <w:lang w:val="en-US"/>
-        </w:rPr>
-        <w:t>.</w:t>
-      </w:r>
-      <w:r>
-        <w:rPr>
-          <w:rFonts w:ascii="Arial" w:eastAsia="Arial" w:hAnsi="Arial" w:cs="Arial"/>
-          <w:sz w:val="24"/>
-          <w:szCs w:val="24"/>
-          <w:lang w:val="en-US"/>
-        </w:rPr>
-        <w:t xml:space="preserve"> </w:t>
-      </w:r>
-      <w:r>
-        <w:rPr>
-          <w:rFonts w:ascii="Arial" w:eastAsia="Arial" w:hAnsi="Arial" w:cs="Arial"/>
-          <w:sz w:val="24"/>
-          <w:szCs w:val="24"/>
-          <w:highlight w:val="yellow"/>
-          <w:lang w:val="en-US"/>
-        </w:rPr>
-        <w:t>Lugar certo</w:t>
-      </w:r>
-      <w:r>
-        <w:rPr>
-          <w:rFonts w:ascii="Arial" w:eastAsia="Arial" w:hAnsi="Arial" w:cs="Arial"/>
-          <w:sz w:val="24"/>
-          <w:szCs w:val="24"/>
-          <w:lang w:val="en-US"/>
-        </w:rPr>
-        <w:t>.</w:t>
-      </w:r>
-    </w:p>
-    <w:p>
-      <w:pPr>
-        <w:spacing w:line="360" w:lineRule="auto"/>
-        <w:jc w:val="both"/>
-        <w:rPr>
-          <w:rFonts w:ascii="Arial" w:eastAsia="Arial" w:hAnsi="Arial" w:cs="Arial"/>
-          <w:sz w:val="24"/>
-          <w:szCs w:val="24"/>
-          <w:lang w:val="en-US"/>
-        </w:rPr>
-      </w:pPr>
-      <w:r>
-        <w:rPr>
-          <w:rFonts w:ascii="Arial" w:eastAsia="Arial" w:hAnsi="Arial" w:cs="Arial"/>
-          <w:sz w:val="24"/>
-          <w:szCs w:val="24"/>
-          <w:lang w:val="en-US"/>
-        </w:rPr>
-        <w:t>c) It's too hot in here. Why don't you _TAKE   your coat OFF</w:t>
-      </w:r>
-      <w:r>
-        <w:rPr>
-          <w:rFonts w:ascii="Arial" w:eastAsia="Arial" w:hAnsi="Arial" w:cs="Arial"/>
-          <w:sz w:val="24"/>
-          <w:szCs w:val="24"/>
-          <w:lang w:val="en-US"/>
-        </w:rPr>
-        <w:t>?</w:t>
-      </w:r>
-      <w:r>
-        <w:rPr>
-          <w:rFonts w:ascii="Arial" w:eastAsia="Arial" w:hAnsi="Arial" w:cs="Arial"/>
-          <w:sz w:val="24"/>
-          <w:szCs w:val="24"/>
-          <w:lang w:val="en-US"/>
-        </w:rPr>
-        <w:t xml:space="preserve"> </w:t>
-      </w:r>
-      <w:r>
-        <w:rPr>
-          <w:rFonts w:ascii="Arial" w:eastAsia="Arial" w:hAnsi="Arial" w:cs="Arial"/>
-          <w:sz w:val="24"/>
-          <w:szCs w:val="24"/>
-          <w:highlight w:val="yellow"/>
-          <w:lang w:val="en-US"/>
-        </w:rPr>
-        <w:t>Tirar</w:t>
-      </w:r>
-      <w:r>
-        <w:rPr>
-          <w:rFonts w:ascii="Arial" w:eastAsia="Arial" w:hAnsi="Arial" w:cs="Arial"/>
-          <w:sz w:val="24"/>
-          <w:szCs w:val="24"/>
-          <w:lang w:val="en-US"/>
-        </w:rPr>
-        <w:t>.</w:t>
-      </w:r>
-    </w:p>
-    <w:p>
-      <w:pPr>
-        <w:spacing w:line="360" w:lineRule="auto"/>
-        <w:jc w:val="both"/>
-        <w:rPr>
-          <w:rFonts w:ascii="Arial" w:eastAsia="Arial" w:hAnsi="Arial" w:cs="Arial"/>
-          <w:sz w:val="24"/>
-          <w:szCs w:val="24"/>
-          <w:shd w:val="clear" w:color="auto" w:fill="FF0000"/>
-          <w:lang w:val="en-US"/>
-        </w:rPr>
-      </w:pPr>
-      <w:r>
-        <w:rPr>
-          <w:rFonts w:ascii="Arial" w:eastAsia="Arial" w:hAnsi="Arial" w:cs="Arial"/>
-          <w:sz w:val="24"/>
-          <w:szCs w:val="24"/>
-          <w:lang w:val="en-US"/>
-        </w:rPr>
-        <w:t>d) I G</w:t>
-      </w:r>
-      <w:r>
-        <w:rPr>
-          <w:rFonts w:ascii="Arial" w:eastAsia="Arial" w:hAnsi="Arial" w:cs="Arial"/>
-          <w:sz w:val="24"/>
-          <w:szCs w:val="24"/>
-          <w:lang w:val="en-US"/>
-        </w:rPr>
-        <w:t>AVE</w:t>
-      </w:r>
-      <w:r>
-        <w:rPr>
-          <w:rFonts w:ascii="Arial" w:eastAsia="Arial" w:hAnsi="Arial" w:cs="Arial"/>
-          <w:sz w:val="24"/>
-          <w:szCs w:val="24"/>
-          <w:lang w:val="en-US"/>
-        </w:rPr>
-        <w:t xml:space="preserve"> my old books _AWAY  to charity yesterday. </w:t>
-      </w:r>
-      <w:r>
-        <w:rPr>
-          <w:rFonts w:ascii="Arial" w:eastAsia="Arial" w:hAnsi="Arial" w:cs="Arial"/>
-          <w:sz w:val="24"/>
-          <w:szCs w:val="24"/>
-          <w:highlight w:val="yellow"/>
-          <w:lang w:val="en-US"/>
-        </w:rPr>
-        <w:t>Simple past</w:t>
-      </w:r>
-      <w:r>
-        <w:rPr>
-          <w:rFonts w:ascii="Arial" w:eastAsia="Arial" w:hAnsi="Arial" w:cs="Arial"/>
-          <w:sz w:val="24"/>
-          <w:szCs w:val="24"/>
-          <w:lang w:val="en-US"/>
-        </w:rPr>
-        <w:t xml:space="preserve"> </w:t>
-      </w:r>
-    </w:p>
-    <w:p>
-      <w:pPr>
-        <w:spacing w:line="360" w:lineRule="auto"/>
-        <w:jc w:val="both"/>
-        <w:rPr>
-          <w:rFonts w:ascii="Arial" w:eastAsia="Arial" w:hAnsi="Arial" w:cs="Arial"/>
-          <w:sz w:val="24"/>
-          <w:szCs w:val="24"/>
-          <w:lang w:val="en-US"/>
-        </w:rPr>
-      </w:pPr>
-      <w:r>
-        <w:rPr>
-          <w:rFonts w:ascii="Arial" w:eastAsia="Arial" w:hAnsi="Arial" w:cs="Arial"/>
-          <w:sz w:val="24"/>
-          <w:szCs w:val="24"/>
-          <w:lang w:val="en-US"/>
-        </w:rPr>
-        <w:t xml:space="preserve">e) You have to _TAKE  the trash _OUT before it gets dark. </w:t>
-      </w:r>
-      <w:r>
-        <w:rPr>
-          <w:rFonts w:ascii="Arial" w:eastAsia="Arial" w:hAnsi="Arial" w:cs="Arial"/>
-          <w:sz w:val="24"/>
-          <w:szCs w:val="24"/>
-          <w:highlight w:val="yellow"/>
-          <w:lang w:val="en-US"/>
-        </w:rPr>
-        <w:t>Colocar fora.</w:t>
-      </w:r>
-    </w:p>
-    <w:p>
-      <w:pPr>
-        <w:spacing w:line="360" w:lineRule="auto"/>
-        <w:jc w:val="both"/>
-        <w:rPr>
-          <w:rFonts w:ascii="Arial" w:eastAsia="Arial" w:hAnsi="Arial" w:cs="Arial"/>
-          <w:sz w:val="24"/>
-          <w:szCs w:val="24"/>
-          <w:lang w:val="en-US"/>
-        </w:rPr>
-      </w:pPr>
-      <w:r>
-        <w:rPr>
-          <w:rFonts w:ascii="Arial" w:eastAsia="Arial" w:hAnsi="Arial" w:cs="Arial"/>
-          <w:sz w:val="24"/>
-          <w:szCs w:val="24"/>
-          <w:lang w:val="en-US"/>
-        </w:rPr>
-        <w:t>f) If you don't want this old chair, you should _THROW  it _OUT</w:t>
-      </w:r>
-      <w:r>
-        <w:rPr>
-          <w:rFonts w:ascii="Arial" w:eastAsia="Arial" w:hAnsi="Arial" w:cs="Arial"/>
-          <w:sz w:val="24"/>
-          <w:szCs w:val="24"/>
-          <w:lang w:val="en-US"/>
-        </w:rPr>
-        <w:t xml:space="preserve">. </w:t>
-      </w:r>
-      <w:r>
-        <w:rPr>
-          <w:rFonts w:ascii="Arial" w:eastAsia="Arial" w:hAnsi="Arial" w:cs="Arial"/>
-          <w:sz w:val="24"/>
-          <w:szCs w:val="24"/>
-          <w:highlight w:val="yellow"/>
-          <w:lang w:val="en-US"/>
-        </w:rPr>
-        <w:t xml:space="preserve">Jogar </w:t>
-      </w:r>
-      <w:r>
-        <w:rPr>
-          <w:rFonts w:ascii="Arial" w:eastAsia="Arial" w:hAnsi="Arial" w:cs="Arial"/>
-          <w:sz w:val="24"/>
-          <w:szCs w:val="24"/>
-          <w:highlight w:val="yellow"/>
-          <w:lang w:val="en-US"/>
-        </w:rPr>
-        <w:t>for</w:t>
-      </w:r>
+          <w:b/>
+          <w:sz w:val="24"/>
+          <w:szCs w:val="24"/>
+          <w:lang w:val="en-US"/>
+        </w:rPr>
+      </w:pPr>
       <w:bookmarkStart w:id="0" w:name="_GoBack"/>
       <w:bookmarkEnd w:id="0"/>
+      <w:r>
+        <w:rPr>
+          <w:rFonts w:ascii="Arial" w:eastAsia="Arial" w:hAnsi="Arial" w:cs="Arial"/>
+          <w:b/>
+          <w:sz w:val="24"/>
+          <w:szCs w:val="24"/>
+          <w:lang w:val="en-US"/>
+        </w:rPr>
+        <w:t xml:space="preserve">OBJECT PRONOUN </w:t>
+      </w:r>
+    </w:p>
+    <w:p>
+      <w:pPr>
+        <w:spacing w:line="360" w:lineRule="auto"/>
+        <w:jc w:val="both"/>
+        <w:rPr>
+          <w:rFonts w:ascii="Arial" w:eastAsia="Arial" w:hAnsi="Arial" w:cs="Arial"/>
+          <w:sz w:val="24"/>
+          <w:szCs w:val="24"/>
+          <w:lang w:val="en-US"/>
+        </w:rPr>
+      </w:pPr>
+      <w:r>
+        <w:rPr>
+          <w:rFonts w:ascii="Arial" w:eastAsia="Arial" w:hAnsi="Arial" w:cs="Arial"/>
+          <w:b/>
+          <w:sz w:val="24"/>
+          <w:szCs w:val="24"/>
+          <w:lang w:val="en-US"/>
+        </w:rPr>
+        <w:t xml:space="preserve">Take IT out </w:t>
+      </w:r>
+      <w:r>
+        <w:rPr>
+          <w:rFonts w:ascii="Arial" w:eastAsia="Arial" w:hAnsi="Arial" w:cs="Arial"/>
+          <w:b/>
+          <w:sz w:val="24"/>
+          <w:szCs w:val="24"/>
+          <w:lang w:val="en-US"/>
+        </w:rPr>
+        <w:t xml:space="preserve">\ </w:t>
+      </w:r>
+    </w:p>
+    <w:p>
+      <w:pPr>
+        <w:spacing w:line="360" w:lineRule="auto"/>
+        <w:jc w:val="both"/>
+        <w:rPr>
+          <w:rFonts w:ascii="Arial" w:eastAsia="Arial" w:hAnsi="Arial" w:cs="Arial"/>
+          <w:sz w:val="24"/>
+          <w:szCs w:val="24"/>
+          <w:lang w:val="en-US"/>
+        </w:rPr>
+      </w:pPr>
+      <w:r>
+        <w:rPr>
+          <w:rFonts w:ascii="Arial" w:eastAsia="Arial" w:hAnsi="Arial" w:cs="Arial"/>
+          <w:sz w:val="24"/>
+          <w:szCs w:val="24"/>
+          <w:lang w:val="en-US"/>
+        </w:rPr>
+        <w:t>Complete with the correct phrasal verb</w:t>
+      </w:r>
+      <w:r>
+        <w:rPr>
+          <w:rFonts w:ascii="Arial" w:eastAsia="Arial" w:hAnsi="Arial" w:cs="Arial"/>
+          <w:sz w:val="24"/>
+          <w:szCs w:val="24"/>
+          <w:lang w:val="en-US"/>
+        </w:rPr>
+        <w:t>.</w:t>
+      </w:r>
+      <w:r>
+        <w:rPr>
+          <w:rFonts w:ascii="Arial" w:eastAsia="Arial" w:hAnsi="Arial" w:cs="Arial"/>
+          <w:sz w:val="24"/>
+          <w:szCs w:val="24"/>
+          <w:lang w:val="en-US"/>
+        </w:rPr>
+        <w:t xml:space="preserve"> </w:t>
+      </w:r>
+      <w:r>
+        <w:rPr>
+          <w:rFonts w:ascii="Arial" w:eastAsia="Arial" w:hAnsi="Arial" w:cs="Arial"/>
+          <w:sz w:val="24"/>
+          <w:szCs w:val="24"/>
+          <w:lang w:val="en-US"/>
+        </w:rPr>
+        <w:t>(</w:t>
+      </w:r>
+      <w:r>
+        <w:rPr>
+          <w:rFonts w:ascii="Arial" w:eastAsia="Arial" w:hAnsi="Arial" w:cs="Arial"/>
+          <w:sz w:val="24"/>
+          <w:szCs w:val="24"/>
+          <w:lang w:val="en-US"/>
+        </w:rPr>
+        <w:t>hang up - put away - give away  - take out - throw out - take off - pick up - clean up</w:t>
+      </w:r>
+      <w:r>
+        <w:rPr>
+          <w:rFonts w:ascii="Arial" w:eastAsia="Arial" w:hAnsi="Arial" w:cs="Arial"/>
+          <w:sz w:val="24"/>
+          <w:szCs w:val="24"/>
+          <w:lang w:val="en-US"/>
+        </w:rPr>
+        <w:t>)</w:t>
+      </w:r>
+    </w:p>
+    <w:p>
+      <w:pPr>
+        <w:spacing w:line="360" w:lineRule="auto"/>
+        <w:jc w:val="both"/>
+        <w:rPr>
+          <w:rFonts w:ascii="Arial" w:eastAsia="Arial" w:hAnsi="Arial" w:cs="Arial"/>
+          <w:sz w:val="24"/>
+          <w:szCs w:val="24"/>
+          <w:lang w:val="en-US"/>
+        </w:rPr>
+      </w:pPr>
+      <w:r>
+        <w:rPr>
+          <w:rFonts w:ascii="Arial" w:eastAsia="Arial" w:hAnsi="Arial" w:cs="Arial"/>
+          <w:sz w:val="24"/>
+          <w:szCs w:val="24"/>
+          <w:lang w:val="en-US"/>
+        </w:rPr>
+        <w:t xml:space="preserve">a) Don't forget to _CLEAN UP  the kitchen when you finish making your sandwich. </w:t>
+      </w:r>
+      <w:r>
+        <w:rPr>
+          <w:rFonts w:ascii="Arial" w:eastAsia="Arial" w:hAnsi="Arial" w:cs="Arial"/>
+          <w:sz w:val="24"/>
+          <w:szCs w:val="24"/>
+          <w:highlight w:val="yellow"/>
+          <w:lang w:val="en-US"/>
+        </w:rPr>
+        <w:t>Organizar</w:t>
+      </w:r>
+      <w:r>
+        <w:rPr>
+          <w:rFonts w:ascii="Arial" w:eastAsia="Arial" w:hAnsi="Arial" w:cs="Arial"/>
+          <w:sz w:val="24"/>
+          <w:szCs w:val="24"/>
+          <w:lang w:val="en-US"/>
+        </w:rPr>
+        <w:t>.</w:t>
+      </w:r>
+    </w:p>
+    <w:p>
+      <w:pPr>
+        <w:spacing w:line="360" w:lineRule="auto"/>
+        <w:jc w:val="both"/>
+        <w:rPr>
+          <w:rFonts w:ascii="Arial" w:eastAsia="Arial" w:hAnsi="Arial" w:cs="Arial"/>
+          <w:sz w:val="24"/>
+          <w:szCs w:val="24"/>
+          <w:lang w:val="en-US"/>
+        </w:rPr>
+      </w:pPr>
+      <w:r>
+        <w:rPr>
+          <w:rFonts w:ascii="Arial" w:eastAsia="Arial" w:hAnsi="Arial" w:cs="Arial"/>
+          <w:sz w:val="24"/>
+          <w:szCs w:val="24"/>
+          <w:lang w:val="en-US"/>
+        </w:rPr>
+        <w:t>b) You should organize your things better.</w:t>
+      </w:r>
+      <w:r>
+        <w:rPr>
+          <w:rFonts w:ascii="Arial" w:eastAsia="Arial" w:hAnsi="Arial" w:cs="Arial"/>
+          <w:sz w:val="24"/>
+          <w:szCs w:val="24"/>
+          <w:lang w:val="en-US"/>
+        </w:rPr>
+        <w:t xml:space="preserve"> </w:t>
+      </w:r>
+      <w:r>
+        <w:rPr>
+          <w:rFonts w:ascii="Arial" w:eastAsia="Arial" w:hAnsi="Arial" w:cs="Arial"/>
+          <w:sz w:val="24"/>
+          <w:szCs w:val="24"/>
+          <w:u w:val="single"/>
+          <w:lang w:val="en-US"/>
+        </w:rPr>
+        <w:t>Put</w:t>
+      </w:r>
+      <w:r>
+        <w:rPr>
+          <w:rFonts w:ascii="Arial" w:eastAsia="Arial" w:hAnsi="Arial" w:cs="Arial"/>
+          <w:sz w:val="24"/>
+          <w:szCs w:val="24"/>
+          <w:lang w:val="en-US"/>
+        </w:rPr>
+        <w:t xml:space="preserve"> </w:t>
+      </w:r>
+      <w:r>
+        <w:rPr>
+          <w:rFonts w:ascii="Arial" w:eastAsia="Arial" w:hAnsi="Arial" w:cs="Arial"/>
+          <w:sz w:val="24"/>
+          <w:szCs w:val="24"/>
+          <w:lang w:val="en-US"/>
+        </w:rPr>
+        <w:t xml:space="preserve">  </w:t>
+      </w:r>
+      <w:r>
+        <w:rPr>
+          <w:rFonts w:ascii="Arial" w:eastAsia="Arial" w:hAnsi="Arial" w:cs="Arial"/>
+          <w:sz w:val="24"/>
+          <w:szCs w:val="24"/>
+          <w:lang w:val="en-US"/>
+        </w:rPr>
+        <w:t xml:space="preserve">your books </w:t>
+      </w:r>
+      <w:r>
+        <w:rPr>
+          <w:rFonts w:ascii="Arial" w:eastAsia="Arial" w:hAnsi="Arial" w:cs="Arial"/>
+          <w:sz w:val="24"/>
+          <w:szCs w:val="24"/>
+          <w:lang w:val="en-US"/>
+        </w:rPr>
+        <w:t xml:space="preserve"> </w:t>
+      </w:r>
+      <w:r>
+        <w:rPr>
+          <w:rFonts w:ascii="Arial" w:eastAsia="Arial" w:hAnsi="Arial" w:cs="Arial"/>
+          <w:sz w:val="24"/>
+          <w:szCs w:val="24"/>
+          <w:lang w:val="en-US"/>
+        </w:rPr>
+        <w:t>_Away</w:t>
+      </w:r>
+      <w:r>
+        <w:rPr>
+          <w:rFonts w:ascii="Arial" w:eastAsia="Arial" w:hAnsi="Arial" w:cs="Arial"/>
+          <w:sz w:val="24"/>
+          <w:szCs w:val="24"/>
+          <w:lang w:val="en-US"/>
+        </w:rPr>
+        <w:t>.</w:t>
+      </w:r>
+      <w:r>
+        <w:rPr>
+          <w:rFonts w:ascii="Arial" w:eastAsia="Arial" w:hAnsi="Arial" w:cs="Arial"/>
+          <w:sz w:val="24"/>
+          <w:szCs w:val="24"/>
+          <w:lang w:val="en-US"/>
+        </w:rPr>
+        <w:t xml:space="preserve"> </w:t>
+      </w:r>
+      <w:r>
+        <w:rPr>
+          <w:rFonts w:ascii="Arial" w:eastAsia="Arial" w:hAnsi="Arial" w:cs="Arial"/>
+          <w:sz w:val="24"/>
+          <w:szCs w:val="24"/>
+          <w:highlight w:val="yellow"/>
+          <w:lang w:val="en-US"/>
+        </w:rPr>
+        <w:t>Lugar certo</w:t>
+      </w:r>
+      <w:r>
+        <w:rPr>
+          <w:rFonts w:ascii="Arial" w:eastAsia="Arial" w:hAnsi="Arial" w:cs="Arial"/>
+          <w:sz w:val="24"/>
+          <w:szCs w:val="24"/>
+          <w:lang w:val="en-US"/>
+        </w:rPr>
+        <w:t>.</w:t>
+      </w:r>
+    </w:p>
+    <w:p>
+      <w:pPr>
+        <w:spacing w:line="360" w:lineRule="auto"/>
+        <w:jc w:val="both"/>
+        <w:rPr>
+          <w:rFonts w:ascii="Arial" w:eastAsia="Arial" w:hAnsi="Arial" w:cs="Arial"/>
+          <w:sz w:val="24"/>
+          <w:szCs w:val="24"/>
+          <w:lang w:val="en-US"/>
+        </w:rPr>
+      </w:pPr>
+      <w:r>
+        <w:rPr>
+          <w:rFonts w:ascii="Arial" w:eastAsia="Arial" w:hAnsi="Arial" w:cs="Arial"/>
+          <w:sz w:val="24"/>
+          <w:szCs w:val="24"/>
+          <w:lang w:val="en-US"/>
+        </w:rPr>
+        <w:t>c) It's too hot in here. Why don't you _TAKE   your coat OFF</w:t>
+      </w:r>
+      <w:r>
+        <w:rPr>
+          <w:rFonts w:ascii="Arial" w:eastAsia="Arial" w:hAnsi="Arial" w:cs="Arial"/>
+          <w:sz w:val="24"/>
+          <w:szCs w:val="24"/>
+          <w:lang w:val="en-US"/>
+        </w:rPr>
+        <w:t>?</w:t>
+      </w:r>
+      <w:r>
+        <w:rPr>
+          <w:rFonts w:ascii="Arial" w:eastAsia="Arial" w:hAnsi="Arial" w:cs="Arial"/>
+          <w:sz w:val="24"/>
+          <w:szCs w:val="24"/>
+          <w:lang w:val="en-US"/>
+        </w:rPr>
+        <w:t xml:space="preserve"> </w:t>
+      </w:r>
+      <w:r>
+        <w:rPr>
+          <w:rFonts w:ascii="Arial" w:eastAsia="Arial" w:hAnsi="Arial" w:cs="Arial"/>
+          <w:sz w:val="24"/>
+          <w:szCs w:val="24"/>
+          <w:highlight w:val="yellow"/>
+          <w:lang w:val="en-US"/>
+        </w:rPr>
+        <w:t>Tirar</w:t>
+      </w:r>
+      <w:r>
+        <w:rPr>
+          <w:rFonts w:ascii="Arial" w:eastAsia="Arial" w:hAnsi="Arial" w:cs="Arial"/>
+          <w:sz w:val="24"/>
+          <w:szCs w:val="24"/>
+          <w:lang w:val="en-US"/>
+        </w:rPr>
+        <w:t>.</w:t>
+      </w:r>
+    </w:p>
+    <w:p>
+      <w:pPr>
+        <w:spacing w:line="360" w:lineRule="auto"/>
+        <w:jc w:val="both"/>
+        <w:rPr>
+          <w:rFonts w:ascii="Arial" w:eastAsia="Arial" w:hAnsi="Arial" w:cs="Arial"/>
+          <w:sz w:val="24"/>
+          <w:szCs w:val="24"/>
+          <w:shd w:val="clear" w:color="auto" w:fill="FF0000"/>
+          <w:lang w:val="en-US"/>
+        </w:rPr>
+      </w:pPr>
+      <w:r>
+        <w:rPr>
+          <w:rFonts w:ascii="Arial" w:eastAsia="Arial" w:hAnsi="Arial" w:cs="Arial"/>
+          <w:sz w:val="24"/>
+          <w:szCs w:val="24"/>
+          <w:lang w:val="en-US"/>
+        </w:rPr>
+        <w:t>d) I G</w:t>
+      </w:r>
+      <w:r>
+        <w:rPr>
+          <w:rFonts w:ascii="Arial" w:eastAsia="Arial" w:hAnsi="Arial" w:cs="Arial"/>
+          <w:sz w:val="24"/>
+          <w:szCs w:val="24"/>
+          <w:lang w:val="en-US"/>
+        </w:rPr>
+        <w:t>AVE</w:t>
+      </w:r>
+      <w:r>
+        <w:rPr>
+          <w:rFonts w:ascii="Arial" w:eastAsia="Arial" w:hAnsi="Arial" w:cs="Arial"/>
+          <w:sz w:val="24"/>
+          <w:szCs w:val="24"/>
+          <w:lang w:val="en-US"/>
+        </w:rPr>
+        <w:t xml:space="preserve"> my old books _AWAY  to charity yesterday. </w:t>
+      </w:r>
+      <w:r>
+        <w:rPr>
+          <w:rFonts w:ascii="Arial" w:eastAsia="Arial" w:hAnsi="Arial" w:cs="Arial"/>
+          <w:sz w:val="24"/>
+          <w:szCs w:val="24"/>
+          <w:highlight w:val="yellow"/>
+          <w:lang w:val="en-US"/>
+        </w:rPr>
+        <w:t>Simple past</w:t>
+      </w:r>
+      <w:r>
+        <w:rPr>
+          <w:rFonts w:ascii="Arial" w:eastAsia="Arial" w:hAnsi="Arial" w:cs="Arial"/>
+          <w:sz w:val="24"/>
+          <w:szCs w:val="24"/>
+          <w:lang w:val="en-US"/>
+        </w:rPr>
+        <w:t xml:space="preserve"> </w:t>
+      </w:r>
+    </w:p>
+    <w:p>
+      <w:pPr>
+        <w:spacing w:line="360" w:lineRule="auto"/>
+        <w:jc w:val="both"/>
+        <w:rPr>
+          <w:rFonts w:ascii="Arial" w:eastAsia="Arial" w:hAnsi="Arial" w:cs="Arial"/>
+          <w:sz w:val="24"/>
+          <w:szCs w:val="24"/>
+          <w:lang w:val="en-US"/>
+        </w:rPr>
+      </w:pPr>
+      <w:r>
+        <w:rPr>
+          <w:rFonts w:ascii="Arial" w:eastAsia="Arial" w:hAnsi="Arial" w:cs="Arial"/>
+          <w:sz w:val="24"/>
+          <w:szCs w:val="24"/>
+          <w:lang w:val="en-US"/>
+        </w:rPr>
+        <w:t xml:space="preserve">e) You have to _TAKE  the trash _OUT before it gets dark. </w:t>
+      </w:r>
+      <w:r>
+        <w:rPr>
+          <w:rFonts w:ascii="Arial" w:eastAsia="Arial" w:hAnsi="Arial" w:cs="Arial"/>
+          <w:sz w:val="24"/>
+          <w:szCs w:val="24"/>
+          <w:highlight w:val="yellow"/>
+          <w:lang w:val="en-US"/>
+        </w:rPr>
+        <w:t>Colocar fora.</w:t>
+      </w:r>
+    </w:p>
+    <w:p>
+      <w:pPr>
+        <w:spacing w:line="360" w:lineRule="auto"/>
+        <w:jc w:val="both"/>
+        <w:rPr>
+          <w:rFonts w:ascii="Arial" w:eastAsia="Arial" w:hAnsi="Arial" w:cs="Arial"/>
+          <w:sz w:val="24"/>
+          <w:szCs w:val="24"/>
+          <w:lang w:val="en-US"/>
+        </w:rPr>
+      </w:pPr>
+      <w:r>
+        <w:rPr>
+          <w:rFonts w:ascii="Arial" w:eastAsia="Arial" w:hAnsi="Arial" w:cs="Arial"/>
+          <w:sz w:val="24"/>
+          <w:szCs w:val="24"/>
+          <w:lang w:val="en-US"/>
+        </w:rPr>
+        <w:t>f) If you don't want this old chair, you should _THROW  it _OUT</w:t>
+      </w:r>
+      <w:r>
+        <w:rPr>
+          <w:rFonts w:ascii="Arial" w:eastAsia="Arial" w:hAnsi="Arial" w:cs="Arial"/>
+          <w:sz w:val="24"/>
+          <w:szCs w:val="24"/>
+          <w:lang w:val="en-US"/>
+        </w:rPr>
+        <w:t xml:space="preserve">. </w:t>
+      </w:r>
+      <w:r>
+        <w:rPr>
+          <w:rFonts w:ascii="Arial" w:eastAsia="Arial" w:hAnsi="Arial" w:cs="Arial"/>
+          <w:sz w:val="24"/>
+          <w:szCs w:val="24"/>
+          <w:highlight w:val="yellow"/>
+          <w:lang w:val="en-US"/>
+        </w:rPr>
+        <w:t xml:space="preserve">Jogar </w:t>
+      </w:r>
+      <w:r>
+        <w:rPr>
+          <w:rFonts w:ascii="Arial" w:eastAsia="Arial" w:hAnsi="Arial" w:cs="Arial"/>
+          <w:sz w:val="24"/>
+          <w:szCs w:val="24"/>
+          <w:highlight w:val="yellow"/>
+          <w:lang w:val="en-US"/>
+        </w:rPr>
+        <w:t>for</w:t>
+      </w:r>
       <w:r>
         <w:rPr>
           <w:rFonts w:ascii="Arial" w:eastAsia="Arial" w:hAnsi="Arial" w:cs="Arial"/>

</xml_diff>